<commit_message>
Uploading images for report
</commit_message>
<xml_diff>
--- a/Lab 3/REPORT/Simulation Images.docx
+++ b/Lab 3/REPORT/Simulation Images.docx
@@ -354,6 +354,21 @@
           </wp:inline>
         </w:drawing>
       </w:r>
+    </w:p>
+    <w:p>
+      <w:pPr>
+        <w:jc w:val="right"/>
+      </w:pPr>
+    </w:p>
+    <w:p>
+      <w:pPr>
+        <w:jc w:val="right"/>
+      </w:pPr>
+    </w:p>
+    <w:p>
+      <w:pPr>
+        <w:jc w:val="right"/>
+      </w:pPr>
     </w:p>
     <w:sectPr>
       <w:pgSz w:w="12240" w:h="15840"/>

</xml_diff>